<commit_message>
updates on documentation and phase
</commit_message>
<xml_diff>
--- a/Phase 1/Brainstorming- Idea Generation- Prioritizaation-crypto.docx
+++ b/Phase 1/Brainstorming- Idea Generation- Prioritizaation-crypto.docx
@@ -355,8 +355,6 @@
         </w:rPr>
         <w:t xml:space="preserve"> R </w:t>
       </w:r>
-      <w:bookmarkStart w:id="0" w:name="_GoBack"/>
-      <w:bookmarkEnd w:id="0"/>
     </w:p>
     <w:p>
       <w:pPr>
@@ -371,23 +369,7 @@
           <w:sz w:val="28"/>
           <w:szCs w:val="28"/>
         </w:rPr>
-        <w:t xml:space="preserve">EMAIL </w:t>
-      </w:r>
-      <w:proofErr w:type="gramStart"/>
-      <w:r>
-        <w:rPr>
-          <w:sz w:val="28"/>
-          <w:szCs w:val="28"/>
-        </w:rPr>
-        <w:t>ID :</w:t>
-      </w:r>
-      <w:proofErr w:type="gramEnd"/>
-      <w:r>
-        <w:rPr>
-          <w:sz w:val="28"/>
-          <w:szCs w:val="28"/>
-        </w:rPr>
-        <w:t xml:space="preserve"> </w:t>
+        <w:t xml:space="preserve">EMAIL ID : </w:t>
       </w:r>
       <w:hyperlink r:id="rId7" w:history="1">
         <w:r>
@@ -438,27 +420,7 @@
           <w:sz w:val="28"/>
           <w:szCs w:val="28"/>
         </w:rPr>
-        <w:t xml:space="preserve">TEAM </w:t>
-      </w:r>
-      <w:proofErr w:type="gramStart"/>
-      <w:r>
-        <w:rPr>
-          <w:b/>
-          <w:bCs/>
-          <w:sz w:val="28"/>
-          <w:szCs w:val="28"/>
-        </w:rPr>
-        <w:t>MEMBER :</w:t>
-      </w:r>
-      <w:proofErr w:type="gramEnd"/>
-      <w:r>
-        <w:rPr>
-          <w:b/>
-          <w:bCs/>
-          <w:sz w:val="28"/>
-          <w:szCs w:val="28"/>
-        </w:rPr>
-        <w:t xml:space="preserve"> </w:t>
+        <w:t xml:space="preserve">TEAM MEMBER : </w:t>
       </w:r>
       <w:proofErr w:type="spellStart"/>
       <w:r>
@@ -476,6 +438,8 @@
         </w:rPr>
         <w:t xml:space="preserve"> S </w:t>
       </w:r>
+      <w:bookmarkStart w:id="0" w:name="_GoBack"/>
+      <w:bookmarkEnd w:id="0"/>
     </w:p>
     <w:p>
       <w:pPr>
@@ -573,7 +537,14 @@
           <w:sz w:val="28"/>
           <w:szCs w:val="28"/>
         </w:rPr>
-        <w:t xml:space="preserve"> Kumar B </w:t>
+        <w:t xml:space="preserve"> Kumar P</w:t>
+      </w:r>
+      <w:r>
+        <w:rPr>
+          <w:sz w:val="28"/>
+          <w:szCs w:val="28"/>
+        </w:rPr>
+        <w:t xml:space="preserve"> </w:t>
       </w:r>
     </w:p>
     <w:p>
@@ -783,23 +754,7 @@
           <w:sz w:val="24"/>
           <w:szCs w:val="24"/>
         </w:rPr>
-        <w:t xml:space="preserve">Brainstorming provides a free and open environment that encourages </w:t>
-      </w:r>
-      <w:r>
-        <w:rPr>
-          <w:color w:val="000000"/>
-          <w:sz w:val="24"/>
-          <w:szCs w:val="24"/>
-        </w:rPr>
-        <w:t>everyone within a team to participate in the creative thinking process that leads to problem solving. Prioritizing volume over value, out-of-the-box ideas are welcome and built upon, and all participants are encouraged to collaborate, helping each other de</w:t>
-      </w:r>
-      <w:r>
-        <w:rPr>
-          <w:color w:val="000000"/>
-          <w:sz w:val="24"/>
-          <w:szCs w:val="24"/>
-        </w:rPr>
-        <w:t>velop a rich amount of creative solutions.</w:t>
+        <w:t>Brainstorming provides a free and open environment that encourages everyone within a team to participate in the creative thinking process that leads to problem solving. Prioritizing volume over value, out-of-the-box ideas are welcome and built upon, and all participants are encouraged to collaborate, helping each other develop a rich amount of creative solutions.</w:t>
       </w:r>
     </w:p>
     <w:p>
@@ -1034,13 +989,7 @@
         <w:rPr>
           <w:b/>
         </w:rPr>
-        <w:t>Step-3: Idea</w:t>
-      </w:r>
-      <w:r>
-        <w:rPr>
-          <w:b/>
-        </w:rPr>
-        <w:t xml:space="preserve"> Prioritization</w:t>
+        <w:t>Step-3: Idea Prioritization</w:t>
       </w:r>
     </w:p>
     <w:p>
@@ -2332,7 +2281,7 @@
   <a:extraClrSchemeLst/>
   <a:extLst>
     <a:ext uri="{05A4C25C-085E-4340-85A3-A5531E510DB2}">
-      <thm15:themeFamily xmlns:thm15="http://schemas.microsoft.com/office/thememl/2012/main" xmlns="" name="Office Theme" id="{62F939B6-93AF-4DB8-9C6B-D6C7DFDC589F}" vid="{4A3C46E8-61CC-4603-A589-7422A47A8E4A}"/>
+      <thm15:themeFamily xmlns="" xmlns:thm15="http://schemas.microsoft.com/office/thememl/2012/main" name="Office Theme" id="{62F939B6-93AF-4DB8-9C6B-D6C7DFDC589F}" vid="{4A3C46E8-61CC-4603-A589-7422A47A8E4A}"/>
     </a:ext>
   </a:extLst>
 </a:theme>

</xml_diff>